<commit_message>
Fix accessibility and added doc
</commit_message>
<xml_diff>
--- a/PEC2/PEC2.docx
+++ b/PEC2/PEC2.docx
@@ -32,39 +32,1473 @@
       </w:pPr>
     </w:p>
     <w:p>
-      <w:hyperlink r:id="rId5" w:history="1">
+      <w:pPr>
+        <w:jc w:val="both"/>
+      </w:pPr>
+      <w:r>
+        <w:t>Para</w:t>
+      </w:r>
+      <w:r>
+        <w:t xml:space="preserve"> desarrollar esta práctica, primeramente, he clonado el repositorio de UOC Boilerplate de Github. A continuación, ejecutando el comando </w:t>
+      </w:r>
+      <w:r>
+        <w:rPr>
+          <w:b/>
+          <w:bCs/>
+        </w:rPr>
+        <w:t>npm install</w:t>
+      </w:r>
+      <w:r>
+        <w:t xml:space="preserve">, he instalado todas las dependencias necesarias para el desarrollo. </w:t>
+      </w:r>
+    </w:p>
+    <w:p>
+      <w:pPr>
+        <w:jc w:val="both"/>
+      </w:pPr>
+    </w:p>
+    <w:p>
+      <w:pPr>
+        <w:jc w:val="both"/>
+      </w:pPr>
+      <w:r>
+        <w:t xml:space="preserve">Una vez analizada la estructura del boilerplate, he decidido utilizar el IDE </w:t>
+      </w:r>
+      <w:r>
+        <w:rPr>
+          <w:b/>
+          <w:bCs/>
+        </w:rPr>
+        <w:t>Webstorm</w:t>
+      </w:r>
+      <w:r>
+        <w:t>, ya que estoy acostumbrado al entorno y se me hace más sencillo trabajar con el.</w:t>
+      </w:r>
+    </w:p>
+    <w:p>
+      <w:pPr>
+        <w:jc w:val="both"/>
+      </w:pPr>
+    </w:p>
+    <w:p>
+      <w:pPr>
+        <w:jc w:val="both"/>
+      </w:pPr>
+      <w:r>
+        <w:t xml:space="preserve">A continuación, he añadido la dependencia de </w:t>
+      </w:r>
+      <w:r>
+        <w:rPr>
+          <w:b/>
+          <w:bCs/>
+        </w:rPr>
+        <w:t>fontawesome-free</w:t>
+      </w:r>
+      <w:r>
+        <w:t xml:space="preserve"> con el comando </w:t>
+      </w:r>
+      <w:r>
+        <w:rPr>
+          <w:b/>
+          <w:bCs/>
+        </w:rPr>
+        <w:t>npm install –sa</w:t>
+      </w:r>
+      <w:r>
+        <w:rPr>
+          <w:b/>
+          <w:bCs/>
+        </w:rPr>
+        <w:t>v</w:t>
+      </w:r>
+      <w:r>
+        <w:rPr>
+          <w:b/>
+          <w:bCs/>
+        </w:rPr>
+        <w:t>e @fortawesome/fontawesome-free</w:t>
+      </w:r>
+      <w:r>
+        <w:t xml:space="preserve"> para tener disponible los iconos que posteriormente utilizaré para el desarrollo del sitio web.</w:t>
+      </w:r>
+    </w:p>
+    <w:p>
+      <w:pPr>
+        <w:jc w:val="both"/>
+      </w:pPr>
+    </w:p>
+    <w:p>
+      <w:pPr>
+        <w:jc w:val="both"/>
+      </w:pPr>
+      <w:r>
+        <w:t xml:space="preserve">Para instalar </w:t>
+      </w:r>
+      <w:r>
+        <w:rPr>
+          <w:b/>
+          <w:bCs/>
+        </w:rPr>
+        <w:t>bootstrap 5</w:t>
+      </w:r>
+      <w:r>
+        <w:t xml:space="preserve"> y sus dependencias he ejecutado </w:t>
+      </w:r>
+      <w:r>
+        <w:rPr>
+          <w:b/>
+          <w:bCs/>
+        </w:rPr>
+        <w:t xml:space="preserve">npm install @popperjs/core bootstrap@next </w:t>
+      </w:r>
+      <w:r>
+        <w:rPr>
+          <w:b/>
+          <w:bCs/>
+        </w:rPr>
+        <w:t>–</w:t>
+      </w:r>
+      <w:r>
+        <w:rPr>
+          <w:b/>
+          <w:bCs/>
+        </w:rPr>
+        <w:t>save</w:t>
+      </w:r>
+      <w:r>
+        <w:rPr>
+          <w:b/>
+          <w:bCs/>
+        </w:rPr>
+        <w:t xml:space="preserve">. </w:t>
+      </w:r>
+      <w:r>
+        <w:t>A</w:t>
+      </w:r>
+      <w:r>
+        <w:t xml:space="preserve"> continuación, he ido al fichero </w:t>
+      </w:r>
+      <w:r>
+        <w:rPr>
+          <w:b/>
+          <w:bCs/>
+        </w:rPr>
+        <w:t>main.scss</w:t>
+      </w:r>
+      <w:r>
+        <w:t xml:space="preserve"> y he añadido la línea </w:t>
+      </w:r>
+      <w:r>
+        <w:rPr>
+          <w:b/>
+          <w:bCs/>
+        </w:rPr>
+        <w:t>@import “bootstrap/scss/bootstrap.scss</w:t>
+      </w:r>
+      <w:r>
+        <w:t xml:space="preserve">. De esta manera, todas las paginas que incluyan este fichero del boilerplate podrán hacer uso de los componentes de </w:t>
+      </w:r>
+      <w:r>
+        <w:rPr>
+          <w:b/>
+          <w:bCs/>
+        </w:rPr>
+        <w:t>bootstrap</w:t>
+      </w:r>
+      <w:r>
+        <w:t>.</w:t>
+      </w:r>
+    </w:p>
+    <w:p>
+      <w:pPr>
+        <w:jc w:val="both"/>
+      </w:pPr>
+      <w:r>
+        <w:t xml:space="preserve"> </w:t>
+      </w:r>
+    </w:p>
+    <w:p>
+      <w:pPr>
+        <w:jc w:val="both"/>
+      </w:pPr>
+      <w:r>
+        <w:t xml:space="preserve">Antes de empezar a desarrollar el sitio web, he analizado las diferentes opciones presentadas en los módulos de teoría para ver que metodología de estilo es la que más se asemeja a mis criterios de programación. En mi caso, me he decantado por la metodología BEM, así que antes de empezar he creado un script para analizar con stylelint (previamente instalado con </w:t>
+      </w:r>
+      <w:r>
+        <w:rPr>
+          <w:b/>
+          <w:bCs/>
+        </w:rPr>
+        <w:t>npm install –save stylelint</w:t>
+      </w:r>
+      <w:r>
+        <w:t>) mis hojas de estilo y lo he añadido al comando de build para así, ejecutar automáticamente stylelint al compilar la web para subir a producción.</w:t>
+      </w:r>
+    </w:p>
+    <w:p>
+      <w:pPr>
+        <w:jc w:val="both"/>
+      </w:pPr>
+    </w:p>
+    <w:p>
+      <w:pPr>
+        <w:jc w:val="both"/>
+      </w:pPr>
+      <w:r>
+        <w:t xml:space="preserve">Para configurar stylelint, he procedido a crear el fichero </w:t>
+      </w:r>
+      <w:r>
+        <w:rPr>
+          <w:b/>
+          <w:bCs/>
+        </w:rPr>
+        <w:t>.stylelintrc.json</w:t>
+      </w:r>
+      <w:r>
+        <w:t xml:space="preserve"> y he extendido de los estilos recomendados stylelint-config-recommended-scss (</w:t>
+      </w:r>
+      <w:r>
+        <w:rPr>
+          <w:b/>
+          <w:bCs/>
+        </w:rPr>
+        <w:t>npm install –save stylelint-config-recommended-scss</w:t>
+      </w:r>
+      <w:r>
+        <w:t>). A continuación, he creado una regla para las clases, haciendo que cumplan una cierta expresión regular. De esta manera, puedo asegurar que todas las clases utilizan la nomenclatura específica del estilo BEM.</w:t>
+      </w:r>
+    </w:p>
+    <w:p>
+      <w:pPr>
+        <w:jc w:val="both"/>
+      </w:pPr>
+    </w:p>
+    <w:p>
+      <w:pPr>
+        <w:jc w:val="both"/>
+      </w:pPr>
+      <w:r>
+        <w:t>Este último apartado de decisión de estilo es heredado de la PEC anterior donde también use esta metodología.</w:t>
+      </w:r>
+    </w:p>
+    <w:p>
+      <w:pPr>
+        <w:jc w:val="both"/>
+      </w:pPr>
+    </w:p>
+    <w:p>
+      <w:pPr>
+        <w:jc w:val="both"/>
+      </w:pPr>
+      <w:r>
+        <w:t xml:space="preserve">Una vez configurado todo el entorno, he procedido a iniciar el desarrollo del sitio web, copiando las imágenes necesarias en la carpeta </w:t>
+      </w:r>
+      <w:r>
+        <w:rPr>
+          <w:b/>
+          <w:bCs/>
+        </w:rPr>
+        <w:t>assets/images</w:t>
+      </w:r>
+      <w:r>
+        <w:t xml:space="preserve">. Como el sitio web va a tener más de una página, he estructurado la carpeta </w:t>
+      </w:r>
+      <w:r>
+        <w:rPr>
+          <w:b/>
+          <w:bCs/>
+        </w:rPr>
+        <w:t>styles</w:t>
+      </w:r>
+      <w:r>
+        <w:t xml:space="preserve"> de la siguiente manera:</w:t>
+      </w:r>
+    </w:p>
+    <w:p>
+      <w:pPr>
+        <w:jc w:val="both"/>
+      </w:pPr>
+    </w:p>
+    <w:p>
+      <w:pPr>
+        <w:pStyle w:val="Prrafodelista"/>
+        <w:numPr>
+          <w:ilvl w:val="0"/>
+          <w:numId w:val="3"/>
+        </w:numPr>
+        <w:jc w:val="both"/>
+      </w:pPr>
+      <w:r>
+        <w:t xml:space="preserve">Una carpeta </w:t>
+      </w:r>
+      <w:r>
+        <w:rPr>
+          <w:b/>
+          <w:bCs/>
+        </w:rPr>
+        <w:t>layouts</w:t>
+      </w:r>
+      <w:r>
+        <w:t xml:space="preserve"> que contiene una carpeta llamada </w:t>
+      </w:r>
+      <w:r>
+        <w:rPr>
+          <w:b/>
+          <w:bCs/>
+        </w:rPr>
+        <w:t>shared</w:t>
+      </w:r>
+      <w:r>
+        <w:t xml:space="preserve">. En esta carpeta </w:t>
+      </w:r>
+      <w:r>
+        <w:t xml:space="preserve">se encuentra un partial llamado </w:t>
+      </w:r>
+      <w:r>
+        <w:rPr>
+          <w:b/>
+          <w:bCs/>
+        </w:rPr>
+        <w:t>_shared.scss</w:t>
+      </w:r>
+      <w:r>
+        <w:t xml:space="preserve"> con los estilos comunes que se usarán en las diferentes páginas. De esta manera, tengo concentrado todo lo que es común en un fichero y es más fácil editar un estilo.</w:t>
+      </w:r>
+    </w:p>
+    <w:p>
+      <w:pPr>
+        <w:pStyle w:val="Prrafodelista"/>
+        <w:numPr>
+          <w:ilvl w:val="0"/>
+          <w:numId w:val="3"/>
+        </w:numPr>
+        <w:jc w:val="both"/>
+      </w:pPr>
+      <w:r>
+        <w:lastRenderedPageBreak/>
+        <w:t xml:space="preserve">Dentro de </w:t>
+      </w:r>
+      <w:r>
+        <w:rPr>
+          <w:b/>
+          <w:bCs/>
+        </w:rPr>
+        <w:t>layouts</w:t>
+      </w:r>
+      <w:r>
+        <w:t xml:space="preserve">, se encuentran los partials </w:t>
+      </w:r>
+      <w:r>
+        <w:rPr>
+          <w:b/>
+          <w:bCs/>
+        </w:rPr>
+        <w:t>_biography.scss, _home.scss, _members.scss</w:t>
+      </w:r>
+      <w:r>
+        <w:rPr>
+          <w:b/>
+          <w:bCs/>
+        </w:rPr>
+        <w:t>.</w:t>
+      </w:r>
+      <w:r>
+        <w:t xml:space="preserve"> Estos ficheros contienen los estilos característicos de cada una de las páginas que su nombre indica.</w:t>
+      </w:r>
+    </w:p>
+    <w:p>
+      <w:pPr>
+        <w:pStyle w:val="Prrafodelista"/>
+        <w:jc w:val="both"/>
+      </w:pPr>
+    </w:p>
+    <w:p>
+      <w:pPr>
+        <w:pStyle w:val="Prrafodelista"/>
+        <w:numPr>
+          <w:ilvl w:val="0"/>
+          <w:numId w:val="3"/>
+        </w:numPr>
+        <w:jc w:val="both"/>
+      </w:pPr>
+      <w:r>
+        <w:t xml:space="preserve">Un fichero llamado </w:t>
+      </w:r>
+      <w:r>
+        <w:rPr>
+          <w:b/>
+          <w:bCs/>
+        </w:rPr>
+        <w:t>_variables.scss</w:t>
+      </w:r>
+      <w:r>
+        <w:t xml:space="preserve"> que contiene la definición de variables de nuestro sitio web y donde se encuentran las variables modificadas de </w:t>
+      </w:r>
+      <w:r>
+        <w:rPr>
+          <w:b/>
+          <w:bCs/>
+        </w:rPr>
+        <w:t>bootstrap</w:t>
+      </w:r>
+      <w:r>
+        <w:t xml:space="preserve">. </w:t>
+      </w:r>
+    </w:p>
+    <w:p>
+      <w:pPr>
+        <w:pStyle w:val="Prrafodelista"/>
+      </w:pPr>
+    </w:p>
+    <w:p>
+      <w:pPr>
+        <w:pStyle w:val="Prrafodelista"/>
+        <w:jc w:val="both"/>
+      </w:pPr>
+      <w:r>
+        <w:t xml:space="preserve">En el caso de este proyecto, he modificado el color primario del tema mediante la variable </w:t>
+      </w:r>
+      <w:r>
+        <w:rPr>
+          <w:b/>
+          <w:bCs/>
+        </w:rPr>
+        <w:t>$theme-colors -&gt; primary</w:t>
+      </w:r>
+      <w:r>
+        <w:t xml:space="preserve">, la variable </w:t>
+      </w:r>
+      <w:r>
+        <w:rPr>
+          <w:b/>
+          <w:bCs/>
+        </w:rPr>
+        <w:t>$card-border-radius</w:t>
+      </w:r>
+      <w:r>
+        <w:t xml:space="preserve"> para modificar el redondo de las cards que he usado en la página </w:t>
+      </w:r>
+      <w:r>
+        <w:rPr>
+          <w:b/>
+          <w:bCs/>
+        </w:rPr>
+        <w:t>biography</w:t>
+      </w:r>
+      <w:r>
+        <w:t xml:space="preserve"> y </w:t>
+      </w:r>
+      <w:r>
+        <w:rPr>
+          <w:b/>
+          <w:bCs/>
+        </w:rPr>
+        <w:t>$navbar-ligh-active-color</w:t>
+      </w:r>
+      <w:r>
+        <w:t xml:space="preserve"> para modificar el color de los </w:t>
+      </w:r>
+      <w:r>
+        <w:t>enlaces</w:t>
+      </w:r>
+      <w:r>
+        <w:t xml:space="preserve"> activos de la barra de navegación.</w:t>
+      </w:r>
+    </w:p>
+    <w:p>
+      <w:pPr>
+        <w:jc w:val="both"/>
+      </w:pPr>
+    </w:p>
+    <w:p>
+      <w:pPr>
+        <w:jc w:val="both"/>
+      </w:pPr>
+    </w:p>
+    <w:p>
+      <w:pPr>
+        <w:jc w:val="both"/>
+      </w:pPr>
+      <w:r>
+        <w:t>Para estructurar las páginas, he creado un fichero HTML para cada una de las secciones solicitadas.</w:t>
+      </w:r>
+    </w:p>
+    <w:p>
+      <w:pPr>
+        <w:jc w:val="both"/>
+      </w:pPr>
+    </w:p>
+    <w:p>
+      <w:pPr>
+        <w:jc w:val="both"/>
+      </w:pPr>
+      <w:r>
+        <w:t>Para todas las páginas se ha seguido la siguiente estructura:</w:t>
+      </w:r>
+    </w:p>
+    <w:p>
+      <w:pPr>
+        <w:jc w:val="both"/>
+      </w:pPr>
+    </w:p>
+    <w:p>
+      <w:pPr>
+        <w:pStyle w:val="Prrafodelista"/>
+        <w:numPr>
+          <w:ilvl w:val="0"/>
+          <w:numId w:val="4"/>
+        </w:numPr>
+        <w:jc w:val="both"/>
+      </w:pPr>
+      <w:r>
+        <w:t xml:space="preserve">Una clase llamada </w:t>
+      </w:r>
+      <w:r>
+        <w:rPr>
+          <w:b/>
+          <w:bCs/>
+        </w:rPr>
+        <w:t>header</w:t>
+      </w:r>
+      <w:r>
+        <w:rPr>
+          <w:b/>
+          <w:bCs/>
+        </w:rPr>
+        <w:t xml:space="preserve"> </w:t>
+      </w:r>
+      <w:r>
+        <w:t xml:space="preserve">que contiene una barra de navegación (usando clases de bootstrap) con el </w:t>
+      </w:r>
+      <w:r>
+        <w:t>enlace</w:t>
+      </w:r>
+      <w:r>
+        <w:t xml:space="preserve"> de la pagina activa en cada caso</w:t>
+      </w:r>
+      <w:r>
+        <w:t xml:space="preserve"> y el </w:t>
+      </w:r>
+      <w:r>
+        <w:t>logotipo</w:t>
+      </w:r>
+      <w:r>
+        <w:t xml:space="preserve"> de la UOC</w:t>
+      </w:r>
+      <w:r>
+        <w:t>.</w:t>
+      </w:r>
+      <w:r>
+        <w:t xml:space="preserve"> La barra se convierte en un menú de hamburguesa cuando el tamaño de pantalla disminuye (responsive).</w:t>
+      </w:r>
+    </w:p>
+    <w:p>
+      <w:pPr>
+        <w:pStyle w:val="Prrafodelista"/>
+        <w:jc w:val="both"/>
+      </w:pPr>
+    </w:p>
+    <w:p>
+      <w:pPr>
+        <w:pStyle w:val="Prrafodelista"/>
+        <w:numPr>
+          <w:ilvl w:val="0"/>
+          <w:numId w:val="4"/>
+        </w:numPr>
+        <w:jc w:val="both"/>
+      </w:pPr>
+      <w:r>
+        <w:t xml:space="preserve">Una clase llamada </w:t>
+      </w:r>
+      <w:r>
+        <w:rPr>
+          <w:b/>
+          <w:bCs/>
+        </w:rPr>
+        <w:t>footer</w:t>
+      </w:r>
+      <w:r>
+        <w:t xml:space="preserve"> que contiene </w:t>
+      </w:r>
+      <w:r>
+        <w:t xml:space="preserve">el logotipo de la UOC, una barra de navegación igual que la superior y unos iconos que enlazan a redes sociales. Este </w:t>
+      </w:r>
+      <w:r>
+        <w:rPr>
+          <w:b/>
+          <w:bCs/>
+        </w:rPr>
+        <w:t>footer</w:t>
+      </w:r>
+      <w:r>
+        <w:t>, se muestra siempre en la parte superior, sobrepuesto al contenido.</w:t>
+      </w:r>
+      <w:r>
+        <w:t xml:space="preserve"> </w:t>
+      </w:r>
+      <w:r>
+        <w:t>La barra se convierte en un menú de hamburguesa cuando el tamaño de pantalla disminuye (responsive).</w:t>
+      </w:r>
+    </w:p>
+    <w:p>
+      <w:pPr>
+        <w:jc w:val="both"/>
+      </w:pPr>
+    </w:p>
+    <w:p>
+      <w:pPr>
+        <w:pStyle w:val="Prrafodelista"/>
+        <w:numPr>
+          <w:ilvl w:val="0"/>
+          <w:numId w:val="4"/>
+        </w:numPr>
+        <w:jc w:val="both"/>
+      </w:pPr>
+      <w:r>
+        <w:t xml:space="preserve">La parte central de cada página es especifica </w:t>
+      </w:r>
+      <w:r>
+        <w:t>en relación con el</w:t>
+      </w:r>
+      <w:r>
+        <w:t xml:space="preserve"> contenido que </w:t>
+      </w:r>
+      <w:r>
+        <w:t>se va a mostrar.</w:t>
+      </w:r>
+    </w:p>
+    <w:p>
+      <w:pPr>
+        <w:jc w:val="both"/>
+      </w:pPr>
+    </w:p>
+    <w:p>
+      <w:pPr>
+        <w:jc w:val="both"/>
+      </w:pPr>
+      <w:r>
+        <w:t xml:space="preserve">Para la página </w:t>
+      </w:r>
+      <w:r>
+        <w:rPr>
+          <w:b/>
+          <w:bCs/>
+        </w:rPr>
+        <w:t>HOME</w:t>
+      </w:r>
+      <w:r>
+        <w:t xml:space="preserve"> se ha seguido la siguiente estructura:</w:t>
+      </w:r>
+    </w:p>
+    <w:p>
+      <w:pPr>
+        <w:jc w:val="both"/>
+      </w:pPr>
+    </w:p>
+    <w:p>
+      <w:pPr>
+        <w:pStyle w:val="Prrafodelista"/>
+        <w:numPr>
+          <w:ilvl w:val="0"/>
+          <w:numId w:val="5"/>
+        </w:numPr>
+        <w:jc w:val="both"/>
+      </w:pPr>
+      <w:r>
+        <w:t xml:space="preserve">El contenido central es un </w:t>
+      </w:r>
+      <w:r>
+        <w:rPr>
+          <w:b/>
+          <w:bCs/>
+        </w:rPr>
+        <w:t>grid layout</w:t>
+      </w:r>
+      <w:r>
+        <w:t xml:space="preserve"> que contiene una imagen, el nombre de la banda y una frase con un icono de la librería </w:t>
+      </w:r>
+      <w:r>
+        <w:rPr>
+          <w:b/>
+          <w:bCs/>
+        </w:rPr>
+        <w:t>fontsawesome</w:t>
+      </w:r>
+      <w:r>
+        <w:t>.</w:t>
+      </w:r>
+    </w:p>
+    <w:p>
+      <w:pPr>
+        <w:pStyle w:val="Prrafodelista"/>
+        <w:jc w:val="both"/>
+      </w:pPr>
+    </w:p>
+    <w:p>
+      <w:pPr>
+        <w:pStyle w:val="Prrafodelista"/>
+        <w:numPr>
+          <w:ilvl w:val="0"/>
+          <w:numId w:val="5"/>
+        </w:numPr>
+        <w:jc w:val="both"/>
+      </w:pPr>
+      <w:r>
+        <w:t>Como podemos ver en su correspondiente hoja de estilos, este layout está compuesto por 3 columnas y una fila. La imagen esta situada en la primera columna y fila. El titulo de la banda en la segunda columna y primera fila y el subtitulo en la segunda columna y primera fil</w:t>
+      </w:r>
+      <w:r>
+        <w:t>a.</w:t>
+      </w:r>
+    </w:p>
+    <w:p>
+      <w:pPr>
+        <w:pStyle w:val="Prrafodelista"/>
+      </w:pPr>
+    </w:p>
+    <w:p>
+      <w:r>
+        <w:br w:type="page"/>
+      </w:r>
+    </w:p>
+    <w:p>
+      <w:pPr>
+        <w:pStyle w:val="Prrafodelista"/>
+        <w:jc w:val="both"/>
+      </w:pPr>
+      <w:r>
+        <w:lastRenderedPageBreak/>
+        <w:t xml:space="preserve">A continuación, podemos ver con el inspector de Chrome como ha quedado estructurado el </w:t>
+      </w:r>
+      <w:r>
+        <w:rPr>
+          <w:b/>
+          <w:bCs/>
+        </w:rPr>
+        <w:t>grid</w:t>
+      </w:r>
+      <w:r>
+        <w:t>.</w:t>
+      </w:r>
+    </w:p>
+    <w:p>
+      <w:pPr>
+        <w:pStyle w:val="Prrafodelista"/>
+        <w:jc w:val="both"/>
+      </w:pPr>
+    </w:p>
+    <w:p>
+      <w:pPr>
+        <w:pStyle w:val="Prrafodelista"/>
+        <w:jc w:val="both"/>
+      </w:pPr>
+      <w:r>
+        <w:rPr>
+          <w:noProof/>
+        </w:rPr>
+        <w:drawing>
+          <wp:inline distT="0" distB="0" distL="0" distR="0" wp14:anchorId="210D3B37" wp14:editId="2E8A514C">
+            <wp:extent cx="5396230" cy="3032760"/>
+            <wp:effectExtent l="0" t="0" r="1270" b="2540"/>
+            <wp:docPr id="1" name="Imagen 1" descr="Grupo de personas en un escenario&#10;&#10;Descripción generada automáticamente con confianza media"/>
+            <wp:cNvGraphicFramePr>
+              <a:graphicFrameLocks xmlns:a="http://schemas.openxmlformats.org/drawingml/2006/main" noChangeAspect="1"/>
+            </wp:cNvGraphicFramePr>
+            <a:graphic xmlns:a="http://schemas.openxmlformats.org/drawingml/2006/main">
+              <a:graphicData uri="http://schemas.openxmlformats.org/drawingml/2006/picture">
+                <pic:pic xmlns:pic="http://schemas.openxmlformats.org/drawingml/2006/picture">
+                  <pic:nvPicPr>
+                    <pic:cNvPr id="1" name="Imagen 1" descr="Grupo de personas en un escenario&#10;&#10;Descripción generada automáticamente con confianza media"/>
+                    <pic:cNvPicPr/>
+                  </pic:nvPicPr>
+                  <pic:blipFill>
+                    <a:blip r:embed="rId5" cstate="print">
+                      <a:extLst>
+                        <a:ext uri="{28A0092B-C50C-407E-A947-70E740481C1C}">
+                          <a14:useLocalDpi xmlns:a14="http://schemas.microsoft.com/office/drawing/2010/main" val="0"/>
+                        </a:ext>
+                      </a:extLst>
+                    </a:blip>
+                    <a:stretch>
+                      <a:fillRect/>
+                    </a:stretch>
+                  </pic:blipFill>
+                  <pic:spPr>
+                    <a:xfrm>
+                      <a:off x="0" y="0"/>
+                      <a:ext cx="5396230" cy="3032760"/>
+                    </a:xfrm>
+                    <a:prstGeom prst="rect">
+                      <a:avLst/>
+                    </a:prstGeom>
+                  </pic:spPr>
+                </pic:pic>
+              </a:graphicData>
+            </a:graphic>
+          </wp:inline>
+        </w:drawing>
+      </w:r>
+    </w:p>
+    <w:p>
+      <w:pPr>
+        <w:jc w:val="both"/>
+      </w:pPr>
+    </w:p>
+    <w:p>
+      <w:pPr>
+        <w:jc w:val="both"/>
+      </w:pPr>
+    </w:p>
+    <w:p>
+      <w:pPr>
+        <w:jc w:val="both"/>
+      </w:pPr>
+      <w:r>
+        <w:t xml:space="preserve">En la página </w:t>
+      </w:r>
+      <w:r>
+        <w:rPr>
+          <w:b/>
+          <w:bCs/>
+        </w:rPr>
+        <w:t>MEMBERS</w:t>
+      </w:r>
+      <w:r>
+        <w:t xml:space="preserve">  se ha seguido la siguiente estructura:</w:t>
+      </w:r>
+    </w:p>
+    <w:p>
+      <w:pPr>
+        <w:jc w:val="both"/>
+      </w:pPr>
+    </w:p>
+    <w:p>
+      <w:pPr>
+        <w:pStyle w:val="Prrafodelista"/>
+        <w:numPr>
+          <w:ilvl w:val="0"/>
+          <w:numId w:val="6"/>
+        </w:numPr>
+        <w:jc w:val="both"/>
+      </w:pPr>
+      <w:r>
+        <w:t xml:space="preserve">El contenido central esta formado por un titulo y una clase </w:t>
+      </w:r>
+      <w:r>
+        <w:rPr>
+          <w:b/>
+          <w:bCs/>
+        </w:rPr>
+        <w:t>members</w:t>
+      </w:r>
+      <w:r>
+        <w:t xml:space="preserve"> que como podemos ver en su correspondiente hoja de estilos crea un </w:t>
+      </w:r>
+      <w:r>
+        <w:rPr>
+          <w:b/>
+          <w:bCs/>
+        </w:rPr>
+        <w:t>flex layout</w:t>
+      </w:r>
+      <w:r>
+        <w:t>.</w:t>
+      </w:r>
+    </w:p>
+    <w:p>
+      <w:pPr>
+        <w:ind w:left="360"/>
+        <w:jc w:val="both"/>
+      </w:pPr>
+    </w:p>
+    <w:p>
+      <w:pPr>
+        <w:pStyle w:val="Prrafodelista"/>
+        <w:numPr>
+          <w:ilvl w:val="0"/>
+          <w:numId w:val="6"/>
+        </w:numPr>
+        <w:jc w:val="both"/>
+      </w:pPr>
+      <w:r>
+        <w:t xml:space="preserve">Cada componente del </w:t>
+      </w:r>
+      <w:r>
+        <w:rPr>
+          <w:b/>
+          <w:bCs/>
+        </w:rPr>
+        <w:t>flex layout</w:t>
+      </w:r>
+      <w:r>
+        <w:t xml:space="preserve"> esta formado por una imagen convertida en avatar, el nombre del componente, el rol en la banda y una frase característica.</w:t>
+      </w:r>
+    </w:p>
+    <w:p>
+      <w:pPr>
+        <w:jc w:val="both"/>
+      </w:pPr>
+    </w:p>
+    <w:p>
+      <w:pPr>
+        <w:pStyle w:val="Prrafodelista"/>
+        <w:jc w:val="both"/>
+      </w:pPr>
+      <w:r>
+        <w:t xml:space="preserve">A continuación, podemos ver con el inspector de Chrome como ha quedado estructurado el </w:t>
+      </w:r>
+      <w:r>
+        <w:rPr>
+          <w:b/>
+          <w:bCs/>
+        </w:rPr>
+        <w:t>flex</w:t>
+      </w:r>
+      <w:r>
+        <w:t>.</w:t>
+      </w:r>
+    </w:p>
+    <w:p>
+      <w:pPr>
+        <w:pStyle w:val="Prrafodelista"/>
+        <w:jc w:val="both"/>
+      </w:pPr>
+    </w:p>
+    <w:p>
+      <w:pPr>
+        <w:jc w:val="center"/>
+      </w:pPr>
+      <w:r>
+        <w:rPr>
+          <w:noProof/>
+        </w:rPr>
+        <w:drawing>
+          <wp:inline distT="0" distB="0" distL="0" distR="0" wp14:anchorId="4B7835AF" wp14:editId="28271FD0">
+            <wp:extent cx="5013442" cy="2817628"/>
+            <wp:effectExtent l="0" t="0" r="3175" b="1905"/>
+            <wp:docPr id="2" name="Imagen 2" descr="Interfaz de usuario gráfica, Aplicación&#10;&#10;Descripción generada automáticamente"/>
+            <wp:cNvGraphicFramePr>
+              <a:graphicFrameLocks xmlns:a="http://schemas.openxmlformats.org/drawingml/2006/main" noChangeAspect="1"/>
+            </wp:cNvGraphicFramePr>
+            <a:graphic xmlns:a="http://schemas.openxmlformats.org/drawingml/2006/main">
+              <a:graphicData uri="http://schemas.openxmlformats.org/drawingml/2006/picture">
+                <pic:pic xmlns:pic="http://schemas.openxmlformats.org/drawingml/2006/picture">
+                  <pic:nvPicPr>
+                    <pic:cNvPr id="2" name="Imagen 2" descr="Interfaz de usuario gráfica, Aplicación&#10;&#10;Descripción generada automáticamente"/>
+                    <pic:cNvPicPr/>
+                  </pic:nvPicPr>
+                  <pic:blipFill>
+                    <a:blip r:embed="rId6" cstate="print">
+                      <a:extLst>
+                        <a:ext uri="{28A0092B-C50C-407E-A947-70E740481C1C}">
+                          <a14:useLocalDpi xmlns:a14="http://schemas.microsoft.com/office/drawing/2010/main" val="0"/>
+                        </a:ext>
+                      </a:extLst>
+                    </a:blip>
+                    <a:stretch>
+                      <a:fillRect/>
+                    </a:stretch>
+                  </pic:blipFill>
+                  <pic:spPr>
+                    <a:xfrm>
+                      <a:off x="0" y="0"/>
+                      <a:ext cx="5085755" cy="2858269"/>
+                    </a:xfrm>
+                    <a:prstGeom prst="rect">
+                      <a:avLst/>
+                    </a:prstGeom>
+                  </pic:spPr>
+                </pic:pic>
+              </a:graphicData>
+            </a:graphic>
+          </wp:inline>
+        </w:drawing>
+      </w:r>
+    </w:p>
+    <w:p>
+      <w:pPr>
+        <w:jc w:val="both"/>
+      </w:pPr>
+      <w:r>
+        <w:lastRenderedPageBreak/>
+        <w:t xml:space="preserve">En </w:t>
+      </w:r>
+      <w:r>
+        <w:t xml:space="preserve">la página </w:t>
+      </w:r>
+      <w:r>
+        <w:rPr>
+          <w:b/>
+          <w:bCs/>
+        </w:rPr>
+        <w:t>BIOGRAPHY</w:t>
+      </w:r>
+      <w:r>
+        <w:t xml:space="preserve"> se ha seguido la siguiente estructura:</w:t>
+      </w:r>
+    </w:p>
+    <w:p>
+      <w:pPr>
+        <w:jc w:val="both"/>
+      </w:pPr>
+    </w:p>
+    <w:p>
+      <w:pPr>
+        <w:pStyle w:val="Prrafodelista"/>
+        <w:numPr>
+          <w:ilvl w:val="0"/>
+          <w:numId w:val="7"/>
+        </w:numPr>
+        <w:jc w:val="both"/>
+      </w:pPr>
+      <w:r>
+        <w:t xml:space="preserve">Se ha usado la clase </w:t>
+      </w:r>
+      <w:r>
+        <w:rPr>
+          <w:b/>
+          <w:bCs/>
+        </w:rPr>
+        <w:t>container</w:t>
+      </w:r>
+      <w:r>
+        <w:t xml:space="preserve"> de bootstrap para luego en su interior utilizar 2 divisiones con la clase </w:t>
+      </w:r>
+      <w:r>
+        <w:rPr>
+          <w:b/>
+          <w:bCs/>
+        </w:rPr>
+        <w:t>row</w:t>
+      </w:r>
+      <w:r>
+        <w:t xml:space="preserve"> de bootstrap con 2 divisiones con la clase </w:t>
+      </w:r>
+      <w:r>
+        <w:rPr>
+          <w:b/>
+          <w:bCs/>
+        </w:rPr>
+        <w:t>col</w:t>
+      </w:r>
+      <w:r>
+        <w:t xml:space="preserve"> de bootstrap.</w:t>
+      </w:r>
+    </w:p>
+    <w:p>
+      <w:pPr>
+        <w:pStyle w:val="Prrafodelista"/>
+        <w:jc w:val="both"/>
+      </w:pPr>
+    </w:p>
+    <w:p>
+      <w:pPr>
+        <w:pStyle w:val="Prrafodelista"/>
+        <w:numPr>
+          <w:ilvl w:val="0"/>
+          <w:numId w:val="7"/>
+        </w:numPr>
+        <w:jc w:val="both"/>
+      </w:pPr>
+      <w:r>
+        <w:t xml:space="preserve">En cada columna, se ha utilizado la clase </w:t>
+      </w:r>
+      <w:r>
+        <w:rPr>
+          <w:b/>
+          <w:bCs/>
+        </w:rPr>
+        <w:t>card</w:t>
+      </w:r>
+      <w:r>
+        <w:t xml:space="preserve"> para crear 4 apartados de biografía que explican cosas sobre el grupo. Cada </w:t>
+      </w:r>
+      <w:r>
+        <w:rPr>
+          <w:b/>
+          <w:bCs/>
+        </w:rPr>
+        <w:t>card</w:t>
+      </w:r>
+      <w:r>
+        <w:t xml:space="preserve">, contiene también una imagen temática sobre el contenido. </w:t>
+      </w:r>
+    </w:p>
+    <w:p>
+      <w:pPr>
+        <w:pStyle w:val="Prrafodelista"/>
+      </w:pPr>
+    </w:p>
+    <w:p>
+      <w:pPr>
+        <w:ind w:left="360"/>
+        <w:jc w:val="both"/>
+      </w:pPr>
+    </w:p>
+    <w:p>
+      <w:pPr>
+        <w:pStyle w:val="Prrafodelista"/>
+        <w:ind w:left="360"/>
+        <w:jc w:val="both"/>
+      </w:pPr>
+      <w:r>
+        <w:t xml:space="preserve">A continuación, podemos ver con el inspector de Chrome como ha quedado estructurado el </w:t>
+      </w:r>
+      <w:r>
+        <w:rPr>
+          <w:b/>
+          <w:bCs/>
+        </w:rPr>
+        <w:t>container</w:t>
+      </w:r>
+      <w:r>
+        <w:t>.</w:t>
+      </w:r>
+    </w:p>
+    <w:p>
+      <w:pPr>
+        <w:jc w:val="both"/>
+      </w:pPr>
+    </w:p>
+    <w:p>
+      <w:pPr>
+        <w:jc w:val="center"/>
+      </w:pPr>
+      <w:r>
+        <w:rPr>
+          <w:noProof/>
+        </w:rPr>
+        <w:drawing>
+          <wp:inline distT="0" distB="0" distL="0" distR="0" wp14:anchorId="7384CE0A" wp14:editId="6CD58928">
+            <wp:extent cx="5396230" cy="3032760"/>
+            <wp:effectExtent l="0" t="0" r="1270" b="2540"/>
+            <wp:docPr id="3" name="Imagen 3" descr="Interfaz de usuario gráfica, Sitio web&#10;&#10;Descripción generada automáticamente"/>
+            <wp:cNvGraphicFramePr>
+              <a:graphicFrameLocks xmlns:a="http://schemas.openxmlformats.org/drawingml/2006/main" noChangeAspect="1"/>
+            </wp:cNvGraphicFramePr>
+            <a:graphic xmlns:a="http://schemas.openxmlformats.org/drawingml/2006/main">
+              <a:graphicData uri="http://schemas.openxmlformats.org/drawingml/2006/picture">
+                <pic:pic xmlns:pic="http://schemas.openxmlformats.org/drawingml/2006/picture">
+                  <pic:nvPicPr>
+                    <pic:cNvPr id="3" name="Imagen 3" descr="Interfaz de usuario gráfica, Sitio web&#10;&#10;Descripción generada automáticamente"/>
+                    <pic:cNvPicPr/>
+                  </pic:nvPicPr>
+                  <pic:blipFill>
+                    <a:blip r:embed="rId7" cstate="print">
+                      <a:extLst>
+                        <a:ext uri="{28A0092B-C50C-407E-A947-70E740481C1C}">
+                          <a14:useLocalDpi xmlns:a14="http://schemas.microsoft.com/office/drawing/2010/main" val="0"/>
+                        </a:ext>
+                      </a:extLst>
+                    </a:blip>
+                    <a:stretch>
+                      <a:fillRect/>
+                    </a:stretch>
+                  </pic:blipFill>
+                  <pic:spPr>
+                    <a:xfrm>
+                      <a:off x="0" y="0"/>
+                      <a:ext cx="5396230" cy="3032760"/>
+                    </a:xfrm>
+                    <a:prstGeom prst="rect">
+                      <a:avLst/>
+                    </a:prstGeom>
+                  </pic:spPr>
+                </pic:pic>
+              </a:graphicData>
+            </a:graphic>
+          </wp:inline>
+        </w:drawing>
+      </w:r>
+    </w:p>
+    <w:p>
+      <w:pPr>
+        <w:pStyle w:val="Prrafodelista"/>
+      </w:pPr>
+    </w:p>
+    <w:p>
+      <w:pPr>
+        <w:pStyle w:val="Prrafodelista"/>
+      </w:pPr>
+    </w:p>
+    <w:p>
+      <w:pPr>
+        <w:jc w:val="both"/>
+      </w:pPr>
+      <w:r>
+        <w:t xml:space="preserve">Por </w:t>
+      </w:r>
+      <w:r>
+        <w:t>último,</w:t>
+      </w:r>
+      <w:r>
+        <w:t xml:space="preserve"> en la página </w:t>
+      </w:r>
+      <w:r>
+        <w:rPr>
+          <w:b/>
+          <w:bCs/>
+        </w:rPr>
+        <w:t>IMAGES</w:t>
+      </w:r>
+      <w:r>
+        <w:t>, se ha seguido la siguiente estructura:</w:t>
+      </w:r>
+    </w:p>
+    <w:p>
+      <w:pPr>
+        <w:jc w:val="both"/>
+      </w:pPr>
+    </w:p>
+    <w:p>
+      <w:pPr>
+        <w:pStyle w:val="Prrafodelista"/>
+        <w:numPr>
+          <w:ilvl w:val="0"/>
+          <w:numId w:val="8"/>
+        </w:numPr>
+        <w:jc w:val="both"/>
+      </w:pPr>
+      <w:r>
+        <w:t>El contenido central es un carousel de imágenes de bootstrap donde se incluyen fotos de los festivales. Este carousel va pasando de imagen automáticamente, incluye flechas laterales y un menú de navegación inferior.</w:t>
+      </w:r>
+    </w:p>
+    <w:p>
+      <w:pPr>
+        <w:jc w:val="both"/>
+      </w:pPr>
+    </w:p>
+    <w:p>
+      <w:pPr>
+        <w:ind w:left="360"/>
+        <w:jc w:val="both"/>
+      </w:pPr>
+      <w:r>
+        <w:t xml:space="preserve">A continuación, podemos ver con el inspector de Chrome como ha quedado estructurado el </w:t>
+      </w:r>
+      <w:r>
+        <w:rPr>
+          <w:b/>
+          <w:bCs/>
+        </w:rPr>
+        <w:t>carousel</w:t>
+      </w:r>
+      <w:r>
+        <w:t>.</w:t>
+      </w:r>
+    </w:p>
+    <w:p>
+      <w:pPr>
+        <w:jc w:val="center"/>
+      </w:pPr>
+      <w:r>
+        <w:rPr>
+          <w:noProof/>
+        </w:rPr>
+        <w:lastRenderedPageBreak/>
+        <w:drawing>
+          <wp:inline distT="0" distB="0" distL="0" distR="0" wp14:anchorId="30A6CAA5" wp14:editId="1D384BAE">
+            <wp:extent cx="5396230" cy="3032760"/>
+            <wp:effectExtent l="0" t="0" r="1270" b="2540"/>
+            <wp:docPr id="5" name="Imagen 5" descr="Dibujo de una persona&#10;&#10;Descripción generada automáticamente con confianza media"/>
+            <wp:cNvGraphicFramePr>
+              <a:graphicFrameLocks xmlns:a="http://schemas.openxmlformats.org/drawingml/2006/main" noChangeAspect="1"/>
+            </wp:cNvGraphicFramePr>
+            <a:graphic xmlns:a="http://schemas.openxmlformats.org/drawingml/2006/main">
+              <a:graphicData uri="http://schemas.openxmlformats.org/drawingml/2006/picture">
+                <pic:pic xmlns:pic="http://schemas.openxmlformats.org/drawingml/2006/picture">
+                  <pic:nvPicPr>
+                    <pic:cNvPr id="5" name="Imagen 5" descr="Dibujo de una persona&#10;&#10;Descripción generada automáticamente con confianza media"/>
+                    <pic:cNvPicPr/>
+                  </pic:nvPicPr>
+                  <pic:blipFill>
+                    <a:blip r:embed="rId8" cstate="print">
+                      <a:extLst>
+                        <a:ext uri="{28A0092B-C50C-407E-A947-70E740481C1C}">
+                          <a14:useLocalDpi xmlns:a14="http://schemas.microsoft.com/office/drawing/2010/main" val="0"/>
+                        </a:ext>
+                      </a:extLst>
+                    </a:blip>
+                    <a:stretch>
+                      <a:fillRect/>
+                    </a:stretch>
+                  </pic:blipFill>
+                  <pic:spPr>
+                    <a:xfrm>
+                      <a:off x="0" y="0"/>
+                      <a:ext cx="5396230" cy="3032760"/>
+                    </a:xfrm>
+                    <a:prstGeom prst="rect">
+                      <a:avLst/>
+                    </a:prstGeom>
+                  </pic:spPr>
+                </pic:pic>
+              </a:graphicData>
+            </a:graphic>
+          </wp:inline>
+        </w:drawing>
+      </w:r>
+    </w:p>
+    <w:p>
+      <w:pPr>
+        <w:rPr>
+          <w:b/>
+          <w:bCs/>
+        </w:rPr>
+      </w:pPr>
+    </w:p>
+    <w:p>
+      <w:pPr>
+        <w:rPr>
+          <w:b/>
+          <w:bCs/>
+        </w:rPr>
+      </w:pPr>
+    </w:p>
+    <w:p>
+      <w:r>
+        <w:t>Cab</w:t>
+      </w:r>
+      <w:r>
+        <w:t>e destacar que se ha verificado y adaptado el contenido para que sea responsive y se ha seguido una metodología mobile first.</w:t>
+      </w:r>
+    </w:p>
+    <w:p/>
+    <w:p>
+      <w:r>
+        <w:t>Por último, he publicado mi sitio web en Netlify siguiendo los pasos detallados a continuación:</w:t>
+      </w:r>
+    </w:p>
+    <w:p/>
+    <w:p>
+      <w:pPr>
+        <w:pStyle w:val="Prrafodelista"/>
+        <w:numPr>
+          <w:ilvl w:val="0"/>
+          <w:numId w:val="2"/>
+        </w:numPr>
+      </w:pPr>
+      <w:r>
+        <w:t xml:space="preserve">He creado una cuenta directamente con mi </w:t>
+      </w:r>
+      <w:r>
+        <w:rPr>
+          <w:b/>
+          <w:bCs/>
+        </w:rPr>
+        <w:t>Github</w:t>
+      </w:r>
+      <w:r>
+        <w:t>.</w:t>
+      </w:r>
+    </w:p>
+    <w:p>
+      <w:pPr>
+        <w:pStyle w:val="Prrafodelista"/>
+      </w:pPr>
+    </w:p>
+    <w:p>
+      <w:pPr>
+        <w:pStyle w:val="Prrafodelista"/>
+        <w:numPr>
+          <w:ilvl w:val="0"/>
+          <w:numId w:val="2"/>
+        </w:numPr>
+      </w:pPr>
+      <w:r>
+        <w:t xml:space="preserve">He seleccionado mi repositorio ( </w:t>
+      </w:r>
+      <w:hyperlink r:id="rId9" w:history="1">
         <w:r>
           <w:rPr>
             <w:rStyle w:val="Hipervnculo"/>
           </w:rPr>
-          <w:t>https://hardcore-swartz-860</w:t>
+          <w:t>https://github.com/xalepo4/HtmlAndCssII</w:t>
         </w:r>
+      </w:hyperlink>
+      <w:r>
+        <w:t xml:space="preserve"> ) y he indicado que la carpeta base es PEC</w:t>
+      </w:r>
+      <w:r>
+        <w:t>2</w:t>
+      </w:r>
+      <w:r>
+        <w:t>, ya que he subido la práctica en esa carpeta.</w:t>
+      </w:r>
+    </w:p>
+    <w:p>
+      <w:pPr>
+        <w:pStyle w:val="Prrafodelista"/>
+      </w:pPr>
+    </w:p>
+    <w:p>
+      <w:pPr>
+        <w:pStyle w:val="Prrafodelista"/>
+        <w:numPr>
+          <w:ilvl w:val="0"/>
+          <w:numId w:val="2"/>
+        </w:numPr>
+      </w:pPr>
+      <w:r>
+        <w:t xml:space="preserve">He indicado que se debe ejecutar el comando </w:t>
+      </w:r>
+      <w:r>
+        <w:rPr>
+          <w:b/>
+          <w:bCs/>
+        </w:rPr>
+        <w:t>npm run build</w:t>
+      </w:r>
+      <w:r>
+        <w:t xml:space="preserve"> y que la web estará contenida en la carpeta </w:t>
+      </w:r>
+      <w:r>
+        <w:rPr>
+          <w:b/>
+          <w:bCs/>
+        </w:rPr>
+        <w:t>dist</w:t>
+      </w:r>
+      <w:r>
+        <w:t>.</w:t>
+      </w:r>
+    </w:p>
+    <w:p>
+      <w:pPr>
+        <w:pStyle w:val="Prrafodelista"/>
+      </w:pPr>
+    </w:p>
+    <w:p>
+      <w:pPr>
+        <w:pStyle w:val="Prrafodelista"/>
+        <w:numPr>
+          <w:ilvl w:val="0"/>
+          <w:numId w:val="2"/>
+        </w:numPr>
+      </w:pPr>
+      <w:r>
+        <w:t xml:space="preserve">Se ha generado el deploy con la siguiente URL: </w:t>
+      </w:r>
+      <w:hyperlink r:id="rId10" w:history="1">
         <w:r>
           <w:rPr>
             <w:rStyle w:val="Hipervnculo"/>
           </w:rPr>
-          <w:t>f</w:t>
-        </w:r>
-        <w:r>
-          <w:rPr>
-            <w:rStyle w:val="Hipervnculo"/>
-          </w:rPr>
-          <w:t>3e.netlif</w:t>
-        </w:r>
-        <w:r>
-          <w:rPr>
-            <w:rStyle w:val="Hipervnculo"/>
-          </w:rPr>
-          <w:t>y</w:t>
-        </w:r>
-        <w:r>
-          <w:rPr>
-            <w:rStyle w:val="Hipervnculo"/>
-          </w:rPr>
-          <w:t>.app</w:t>
+          <w:t>https://hardcore-swartz-860f3e.netlify.app</w:t>
         </w:r>
       </w:hyperlink>
     </w:p>
+    <w:p/>
+    <w:p/>
+    <w:p>
+      <w:pPr>
+        <w:rPr>
+          <w:b/>
+          <w:bCs/>
+        </w:rPr>
+      </w:pPr>
+    </w:p>
+    <w:p/>
+    <w:p/>
     <w:p/>
     <w:sectPr>
       <w:pgSz w:w="11900" w:h="16840"/>
@@ -79,6 +1513,345 @@
 <file path=word/numbering.xml><?xml version="1.0" encoding="utf-8"?>
 <w:numbering xmlns:wpc="http://schemas.microsoft.com/office/word/2010/wordprocessingCanvas" xmlns:cx="http://schemas.microsoft.com/office/drawing/2014/chartex" xmlns:cx1="http://schemas.microsoft.com/office/drawing/2015/9/8/chartex" xmlns:cx2="http://schemas.microsoft.com/office/drawing/2015/10/21/chartex" xmlns:cx3="http://schemas.microsoft.com/office/drawing/2016/5/9/chartex" xmlns:cx4="http://schemas.microsoft.com/office/drawing/2016/5/10/chartex" xmlns:cx5="http://schemas.microsoft.com/office/drawing/2016/5/11/chartex" xmlns:cx6="http://schemas.microsoft.com/office/drawing/2016/5/12/chartex" xmlns:cx7="http://schemas.microsoft.com/office/drawing/2016/5/13/chartex" xmlns:cx8="http://schemas.microsoft.com/office/drawing/2016/5/14/chartex" xmlns:mc="http://schemas.openxmlformats.org/markup-compatibility/2006" xmlns:aink="http://schemas.microsoft.com/office/drawing/2016/ink" xmlns:am3d="http://schemas.microsoft.com/office/drawing/2017/model3d" xmlns:o="urn:schemas-microsoft-com:office:office" xmlns:r="http://schemas.openxmlformats.org/officeDocument/2006/relationships" xmlns:m="http://schemas.openxmlformats.org/officeDocument/2006/math" xmlns:v="urn:schemas-microsoft-com:vml" xmlns:wp14="http://schemas.microsoft.com/office/word/2010/wordprocessingDrawing" xmlns:wp="http://schemas.openxmlformats.org/drawingml/2006/wordprocessingDrawing" xmlns:w10="urn:schemas-microsoft-com:office:word" xmlns:w="http://schemas.openxmlformats.org/wordprocessingml/2006/main" xmlns:w14="http://schemas.microsoft.com/office/word/2010/wordml" xmlns:w15="http://schemas.microsoft.com/office/word/2012/wordml" xmlns:w16cex="http://schemas.microsoft.com/office/word/2018/wordml/cex" xmlns:w16cid="http://schemas.microsoft.com/office/word/2016/wordml/cid" xmlns:w16="http://schemas.microsoft.com/office/word/2018/wordml" xmlns:w16se="http://schemas.microsoft.com/office/word/2015/wordml/symex" xmlns:wpg="http://schemas.microsoft.com/office/word/2010/wordprocessingGroup" xmlns:wpi="http://schemas.microsoft.com/office/word/2010/wordprocessingInk" xmlns:wne="http://schemas.microsoft.com/office/word/2006/wordml" xmlns:wps="http://schemas.microsoft.com/office/word/2010/wordprocessingShape" mc:Ignorable="w14 w15 w16se w16cid w16 w16cex wp14">
   <w:abstractNum w:abstractNumId="0" w15:restartNumberingAfterBreak="0">
+    <w:nsid w:val="00C704F4"/>
+    <w:multiLevelType w:val="hybridMultilevel"/>
+    <w:tmpl w:val="71CC09FE"/>
+    <w:lvl w:ilvl="0" w:tplc="040A0001">
+      <w:start w:val="1"/>
+      <w:numFmt w:val="bullet"/>
+      <w:lvlText w:val=""/>
+      <w:lvlJc w:val="left"/>
+      <w:pPr>
+        <w:ind w:left="720" w:hanging="360"/>
+      </w:pPr>
+      <w:rPr>
+        <w:rFonts w:ascii="Symbol" w:hAnsi="Symbol" w:hint="default"/>
+      </w:rPr>
+    </w:lvl>
+    <w:lvl w:ilvl="1" w:tplc="040A0003" w:tentative="1">
+      <w:start w:val="1"/>
+      <w:numFmt w:val="bullet"/>
+      <w:lvlText w:val="o"/>
+      <w:lvlJc w:val="left"/>
+      <w:pPr>
+        <w:ind w:left="1440" w:hanging="360"/>
+      </w:pPr>
+      <w:rPr>
+        <w:rFonts w:ascii="Courier New" w:hAnsi="Courier New" w:hint="default"/>
+      </w:rPr>
+    </w:lvl>
+    <w:lvl w:ilvl="2" w:tplc="040A0005" w:tentative="1">
+      <w:start w:val="1"/>
+      <w:numFmt w:val="bullet"/>
+      <w:lvlText w:val=""/>
+      <w:lvlJc w:val="left"/>
+      <w:pPr>
+        <w:ind w:left="2160" w:hanging="360"/>
+      </w:pPr>
+      <w:rPr>
+        <w:rFonts w:ascii="Wingdings" w:hAnsi="Wingdings" w:hint="default"/>
+      </w:rPr>
+    </w:lvl>
+    <w:lvl w:ilvl="3" w:tplc="040A0001" w:tentative="1">
+      <w:start w:val="1"/>
+      <w:numFmt w:val="bullet"/>
+      <w:lvlText w:val=""/>
+      <w:lvlJc w:val="left"/>
+      <w:pPr>
+        <w:ind w:left="2880" w:hanging="360"/>
+      </w:pPr>
+      <w:rPr>
+        <w:rFonts w:ascii="Symbol" w:hAnsi="Symbol" w:hint="default"/>
+      </w:rPr>
+    </w:lvl>
+    <w:lvl w:ilvl="4" w:tplc="040A0003" w:tentative="1">
+      <w:start w:val="1"/>
+      <w:numFmt w:val="bullet"/>
+      <w:lvlText w:val="o"/>
+      <w:lvlJc w:val="left"/>
+      <w:pPr>
+        <w:ind w:left="3600" w:hanging="360"/>
+      </w:pPr>
+      <w:rPr>
+        <w:rFonts w:ascii="Courier New" w:hAnsi="Courier New" w:hint="default"/>
+      </w:rPr>
+    </w:lvl>
+    <w:lvl w:ilvl="5" w:tplc="040A0005" w:tentative="1">
+      <w:start w:val="1"/>
+      <w:numFmt w:val="bullet"/>
+      <w:lvlText w:val=""/>
+      <w:lvlJc w:val="left"/>
+      <w:pPr>
+        <w:ind w:left="4320" w:hanging="360"/>
+      </w:pPr>
+      <w:rPr>
+        <w:rFonts w:ascii="Wingdings" w:hAnsi="Wingdings" w:hint="default"/>
+      </w:rPr>
+    </w:lvl>
+    <w:lvl w:ilvl="6" w:tplc="040A0001" w:tentative="1">
+      <w:start w:val="1"/>
+      <w:numFmt w:val="bullet"/>
+      <w:lvlText w:val=""/>
+      <w:lvlJc w:val="left"/>
+      <w:pPr>
+        <w:ind w:left="5040" w:hanging="360"/>
+      </w:pPr>
+      <w:rPr>
+        <w:rFonts w:ascii="Symbol" w:hAnsi="Symbol" w:hint="default"/>
+      </w:rPr>
+    </w:lvl>
+    <w:lvl w:ilvl="7" w:tplc="040A0003" w:tentative="1">
+      <w:start w:val="1"/>
+      <w:numFmt w:val="bullet"/>
+      <w:lvlText w:val="o"/>
+      <w:lvlJc w:val="left"/>
+      <w:pPr>
+        <w:ind w:left="5760" w:hanging="360"/>
+      </w:pPr>
+      <w:rPr>
+        <w:rFonts w:ascii="Courier New" w:hAnsi="Courier New" w:hint="default"/>
+      </w:rPr>
+    </w:lvl>
+    <w:lvl w:ilvl="8" w:tplc="040A0005" w:tentative="1">
+      <w:start w:val="1"/>
+      <w:numFmt w:val="bullet"/>
+      <w:lvlText w:val=""/>
+      <w:lvlJc w:val="left"/>
+      <w:pPr>
+        <w:ind w:left="6480" w:hanging="360"/>
+      </w:pPr>
+      <w:rPr>
+        <w:rFonts w:ascii="Wingdings" w:hAnsi="Wingdings" w:hint="default"/>
+      </w:rPr>
+    </w:lvl>
+  </w:abstractNum>
+  <w:abstractNum w:abstractNumId="1" w15:restartNumberingAfterBreak="0">
+    <w:nsid w:val="0599682B"/>
+    <w:multiLevelType w:val="hybridMultilevel"/>
+    <w:tmpl w:val="FFD42D18"/>
+    <w:lvl w:ilvl="0" w:tplc="040A0001">
+      <w:start w:val="1"/>
+      <w:numFmt w:val="bullet"/>
+      <w:lvlText w:val=""/>
+      <w:lvlJc w:val="left"/>
+      <w:pPr>
+        <w:ind w:left="720" w:hanging="360"/>
+      </w:pPr>
+      <w:rPr>
+        <w:rFonts w:ascii="Symbol" w:hAnsi="Symbol" w:hint="default"/>
+      </w:rPr>
+    </w:lvl>
+    <w:lvl w:ilvl="1" w:tplc="040A0003" w:tentative="1">
+      <w:start w:val="1"/>
+      <w:numFmt w:val="bullet"/>
+      <w:lvlText w:val="o"/>
+      <w:lvlJc w:val="left"/>
+      <w:pPr>
+        <w:ind w:left="1440" w:hanging="360"/>
+      </w:pPr>
+      <w:rPr>
+        <w:rFonts w:ascii="Courier New" w:hAnsi="Courier New" w:hint="default"/>
+      </w:rPr>
+    </w:lvl>
+    <w:lvl w:ilvl="2" w:tplc="040A0005" w:tentative="1">
+      <w:start w:val="1"/>
+      <w:numFmt w:val="bullet"/>
+      <w:lvlText w:val=""/>
+      <w:lvlJc w:val="left"/>
+      <w:pPr>
+        <w:ind w:left="2160" w:hanging="360"/>
+      </w:pPr>
+      <w:rPr>
+        <w:rFonts w:ascii="Wingdings" w:hAnsi="Wingdings" w:hint="default"/>
+      </w:rPr>
+    </w:lvl>
+    <w:lvl w:ilvl="3" w:tplc="040A0001" w:tentative="1">
+      <w:start w:val="1"/>
+      <w:numFmt w:val="bullet"/>
+      <w:lvlText w:val=""/>
+      <w:lvlJc w:val="left"/>
+      <w:pPr>
+        <w:ind w:left="2880" w:hanging="360"/>
+      </w:pPr>
+      <w:rPr>
+        <w:rFonts w:ascii="Symbol" w:hAnsi="Symbol" w:hint="default"/>
+      </w:rPr>
+    </w:lvl>
+    <w:lvl w:ilvl="4" w:tplc="040A0003" w:tentative="1">
+      <w:start w:val="1"/>
+      <w:numFmt w:val="bullet"/>
+      <w:lvlText w:val="o"/>
+      <w:lvlJc w:val="left"/>
+      <w:pPr>
+        <w:ind w:left="3600" w:hanging="360"/>
+      </w:pPr>
+      <w:rPr>
+        <w:rFonts w:ascii="Courier New" w:hAnsi="Courier New" w:hint="default"/>
+      </w:rPr>
+    </w:lvl>
+    <w:lvl w:ilvl="5" w:tplc="040A0005" w:tentative="1">
+      <w:start w:val="1"/>
+      <w:numFmt w:val="bullet"/>
+      <w:lvlText w:val=""/>
+      <w:lvlJc w:val="left"/>
+      <w:pPr>
+        <w:ind w:left="4320" w:hanging="360"/>
+      </w:pPr>
+      <w:rPr>
+        <w:rFonts w:ascii="Wingdings" w:hAnsi="Wingdings" w:hint="default"/>
+      </w:rPr>
+    </w:lvl>
+    <w:lvl w:ilvl="6" w:tplc="040A0001" w:tentative="1">
+      <w:start w:val="1"/>
+      <w:numFmt w:val="bullet"/>
+      <w:lvlText w:val=""/>
+      <w:lvlJc w:val="left"/>
+      <w:pPr>
+        <w:ind w:left="5040" w:hanging="360"/>
+      </w:pPr>
+      <w:rPr>
+        <w:rFonts w:ascii="Symbol" w:hAnsi="Symbol" w:hint="default"/>
+      </w:rPr>
+    </w:lvl>
+    <w:lvl w:ilvl="7" w:tplc="040A0003" w:tentative="1">
+      <w:start w:val="1"/>
+      <w:numFmt w:val="bullet"/>
+      <w:lvlText w:val="o"/>
+      <w:lvlJc w:val="left"/>
+      <w:pPr>
+        <w:ind w:left="5760" w:hanging="360"/>
+      </w:pPr>
+      <w:rPr>
+        <w:rFonts w:ascii="Courier New" w:hAnsi="Courier New" w:hint="default"/>
+      </w:rPr>
+    </w:lvl>
+    <w:lvl w:ilvl="8" w:tplc="040A0005" w:tentative="1">
+      <w:start w:val="1"/>
+      <w:numFmt w:val="bullet"/>
+      <w:lvlText w:val=""/>
+      <w:lvlJc w:val="left"/>
+      <w:pPr>
+        <w:ind w:left="6480" w:hanging="360"/>
+      </w:pPr>
+      <w:rPr>
+        <w:rFonts w:ascii="Wingdings" w:hAnsi="Wingdings" w:hint="default"/>
+      </w:rPr>
+    </w:lvl>
+  </w:abstractNum>
+  <w:abstractNum w:abstractNumId="2" w15:restartNumberingAfterBreak="0">
+    <w:nsid w:val="41981BDA"/>
+    <w:multiLevelType w:val="hybridMultilevel"/>
+    <w:tmpl w:val="5DC022FC"/>
+    <w:lvl w:ilvl="0" w:tplc="040A0001">
+      <w:start w:val="1"/>
+      <w:numFmt w:val="bullet"/>
+      <w:lvlText w:val=""/>
+      <w:lvlJc w:val="left"/>
+      <w:pPr>
+        <w:ind w:left="720" w:hanging="360"/>
+      </w:pPr>
+      <w:rPr>
+        <w:rFonts w:ascii="Symbol" w:hAnsi="Symbol" w:hint="default"/>
+      </w:rPr>
+    </w:lvl>
+    <w:lvl w:ilvl="1" w:tplc="040A0003" w:tentative="1">
+      <w:start w:val="1"/>
+      <w:numFmt w:val="bullet"/>
+      <w:lvlText w:val="o"/>
+      <w:lvlJc w:val="left"/>
+      <w:pPr>
+        <w:ind w:left="1440" w:hanging="360"/>
+      </w:pPr>
+      <w:rPr>
+        <w:rFonts w:ascii="Courier New" w:hAnsi="Courier New" w:hint="default"/>
+      </w:rPr>
+    </w:lvl>
+    <w:lvl w:ilvl="2" w:tplc="040A0005" w:tentative="1">
+      <w:start w:val="1"/>
+      <w:numFmt w:val="bullet"/>
+      <w:lvlText w:val=""/>
+      <w:lvlJc w:val="left"/>
+      <w:pPr>
+        <w:ind w:left="2160" w:hanging="360"/>
+      </w:pPr>
+      <w:rPr>
+        <w:rFonts w:ascii="Wingdings" w:hAnsi="Wingdings" w:hint="default"/>
+      </w:rPr>
+    </w:lvl>
+    <w:lvl w:ilvl="3" w:tplc="040A0001" w:tentative="1">
+      <w:start w:val="1"/>
+      <w:numFmt w:val="bullet"/>
+      <w:lvlText w:val=""/>
+      <w:lvlJc w:val="left"/>
+      <w:pPr>
+        <w:ind w:left="2880" w:hanging="360"/>
+      </w:pPr>
+      <w:rPr>
+        <w:rFonts w:ascii="Symbol" w:hAnsi="Symbol" w:hint="default"/>
+      </w:rPr>
+    </w:lvl>
+    <w:lvl w:ilvl="4" w:tplc="040A0003" w:tentative="1">
+      <w:start w:val="1"/>
+      <w:numFmt w:val="bullet"/>
+      <w:lvlText w:val="o"/>
+      <w:lvlJc w:val="left"/>
+      <w:pPr>
+        <w:ind w:left="3600" w:hanging="360"/>
+      </w:pPr>
+      <w:rPr>
+        <w:rFonts w:ascii="Courier New" w:hAnsi="Courier New" w:hint="default"/>
+      </w:rPr>
+    </w:lvl>
+    <w:lvl w:ilvl="5" w:tplc="040A0005" w:tentative="1">
+      <w:start w:val="1"/>
+      <w:numFmt w:val="bullet"/>
+      <w:lvlText w:val=""/>
+      <w:lvlJc w:val="left"/>
+      <w:pPr>
+        <w:ind w:left="4320" w:hanging="360"/>
+      </w:pPr>
+      <w:rPr>
+        <w:rFonts w:ascii="Wingdings" w:hAnsi="Wingdings" w:hint="default"/>
+      </w:rPr>
+    </w:lvl>
+    <w:lvl w:ilvl="6" w:tplc="040A0001" w:tentative="1">
+      <w:start w:val="1"/>
+      <w:numFmt w:val="bullet"/>
+      <w:lvlText w:val=""/>
+      <w:lvlJc w:val="left"/>
+      <w:pPr>
+        <w:ind w:left="5040" w:hanging="360"/>
+      </w:pPr>
+      <w:rPr>
+        <w:rFonts w:ascii="Symbol" w:hAnsi="Symbol" w:hint="default"/>
+      </w:rPr>
+    </w:lvl>
+    <w:lvl w:ilvl="7" w:tplc="040A0003" w:tentative="1">
+      <w:start w:val="1"/>
+      <w:numFmt w:val="bullet"/>
+      <w:lvlText w:val="o"/>
+      <w:lvlJc w:val="left"/>
+      <w:pPr>
+        <w:ind w:left="5760" w:hanging="360"/>
+      </w:pPr>
+      <w:rPr>
+        <w:rFonts w:ascii="Courier New" w:hAnsi="Courier New" w:hint="default"/>
+      </w:rPr>
+    </w:lvl>
+    <w:lvl w:ilvl="8" w:tplc="040A0005" w:tentative="1">
+      <w:start w:val="1"/>
+      <w:numFmt w:val="bullet"/>
+      <w:lvlText w:val=""/>
+      <w:lvlJc w:val="left"/>
+      <w:pPr>
+        <w:ind w:left="6480" w:hanging="360"/>
+      </w:pPr>
+      <w:rPr>
+        <w:rFonts w:ascii="Wingdings" w:hAnsi="Wingdings" w:hint="default"/>
+      </w:rPr>
+    </w:lvl>
+  </w:abstractNum>
+  <w:abstractNum w:abstractNumId="3" w15:restartNumberingAfterBreak="0">
     <w:nsid w:val="41BF6F02"/>
     <w:multiLevelType w:val="hybridMultilevel"/>
     <w:tmpl w:val="765E7854"/>
@@ -167,7 +1940,233 @@
       </w:pPr>
     </w:lvl>
   </w:abstractNum>
-  <w:abstractNum w:abstractNumId="1" w15:restartNumberingAfterBreak="0">
+  <w:abstractNum w:abstractNumId="4" w15:restartNumberingAfterBreak="0">
+    <w:nsid w:val="539D6D98"/>
+    <w:multiLevelType w:val="hybridMultilevel"/>
+    <w:tmpl w:val="5A26D120"/>
+    <w:lvl w:ilvl="0" w:tplc="040A0001">
+      <w:start w:val="1"/>
+      <w:numFmt w:val="bullet"/>
+      <w:lvlText w:val=""/>
+      <w:lvlJc w:val="left"/>
+      <w:pPr>
+        <w:ind w:left="720" w:hanging="360"/>
+      </w:pPr>
+      <w:rPr>
+        <w:rFonts w:ascii="Symbol" w:hAnsi="Symbol" w:hint="default"/>
+      </w:rPr>
+    </w:lvl>
+    <w:lvl w:ilvl="1" w:tplc="040A0003" w:tentative="1">
+      <w:start w:val="1"/>
+      <w:numFmt w:val="bullet"/>
+      <w:lvlText w:val="o"/>
+      <w:lvlJc w:val="left"/>
+      <w:pPr>
+        <w:ind w:left="1440" w:hanging="360"/>
+      </w:pPr>
+      <w:rPr>
+        <w:rFonts w:ascii="Courier New" w:hAnsi="Courier New" w:hint="default"/>
+      </w:rPr>
+    </w:lvl>
+    <w:lvl w:ilvl="2" w:tplc="040A0005" w:tentative="1">
+      <w:start w:val="1"/>
+      <w:numFmt w:val="bullet"/>
+      <w:lvlText w:val=""/>
+      <w:lvlJc w:val="left"/>
+      <w:pPr>
+        <w:ind w:left="2160" w:hanging="360"/>
+      </w:pPr>
+      <w:rPr>
+        <w:rFonts w:ascii="Wingdings" w:hAnsi="Wingdings" w:hint="default"/>
+      </w:rPr>
+    </w:lvl>
+    <w:lvl w:ilvl="3" w:tplc="040A0001" w:tentative="1">
+      <w:start w:val="1"/>
+      <w:numFmt w:val="bullet"/>
+      <w:lvlText w:val=""/>
+      <w:lvlJc w:val="left"/>
+      <w:pPr>
+        <w:ind w:left="2880" w:hanging="360"/>
+      </w:pPr>
+      <w:rPr>
+        <w:rFonts w:ascii="Symbol" w:hAnsi="Symbol" w:hint="default"/>
+      </w:rPr>
+    </w:lvl>
+    <w:lvl w:ilvl="4" w:tplc="040A0003" w:tentative="1">
+      <w:start w:val="1"/>
+      <w:numFmt w:val="bullet"/>
+      <w:lvlText w:val="o"/>
+      <w:lvlJc w:val="left"/>
+      <w:pPr>
+        <w:ind w:left="3600" w:hanging="360"/>
+      </w:pPr>
+      <w:rPr>
+        <w:rFonts w:ascii="Courier New" w:hAnsi="Courier New" w:hint="default"/>
+      </w:rPr>
+    </w:lvl>
+    <w:lvl w:ilvl="5" w:tplc="040A0005" w:tentative="1">
+      <w:start w:val="1"/>
+      <w:numFmt w:val="bullet"/>
+      <w:lvlText w:val=""/>
+      <w:lvlJc w:val="left"/>
+      <w:pPr>
+        <w:ind w:left="4320" w:hanging="360"/>
+      </w:pPr>
+      <w:rPr>
+        <w:rFonts w:ascii="Wingdings" w:hAnsi="Wingdings" w:hint="default"/>
+      </w:rPr>
+    </w:lvl>
+    <w:lvl w:ilvl="6" w:tplc="040A0001" w:tentative="1">
+      <w:start w:val="1"/>
+      <w:numFmt w:val="bullet"/>
+      <w:lvlText w:val=""/>
+      <w:lvlJc w:val="left"/>
+      <w:pPr>
+        <w:ind w:left="5040" w:hanging="360"/>
+      </w:pPr>
+      <w:rPr>
+        <w:rFonts w:ascii="Symbol" w:hAnsi="Symbol" w:hint="default"/>
+      </w:rPr>
+    </w:lvl>
+    <w:lvl w:ilvl="7" w:tplc="040A0003" w:tentative="1">
+      <w:start w:val="1"/>
+      <w:numFmt w:val="bullet"/>
+      <w:lvlText w:val="o"/>
+      <w:lvlJc w:val="left"/>
+      <w:pPr>
+        <w:ind w:left="5760" w:hanging="360"/>
+      </w:pPr>
+      <w:rPr>
+        <w:rFonts w:ascii="Courier New" w:hAnsi="Courier New" w:hint="default"/>
+      </w:rPr>
+    </w:lvl>
+    <w:lvl w:ilvl="8" w:tplc="040A0005" w:tentative="1">
+      <w:start w:val="1"/>
+      <w:numFmt w:val="bullet"/>
+      <w:lvlText w:val=""/>
+      <w:lvlJc w:val="left"/>
+      <w:pPr>
+        <w:ind w:left="6480" w:hanging="360"/>
+      </w:pPr>
+      <w:rPr>
+        <w:rFonts w:ascii="Wingdings" w:hAnsi="Wingdings" w:hint="default"/>
+      </w:rPr>
+    </w:lvl>
+  </w:abstractNum>
+  <w:abstractNum w:abstractNumId="5" w15:restartNumberingAfterBreak="0">
+    <w:nsid w:val="5EA360D5"/>
+    <w:multiLevelType w:val="hybridMultilevel"/>
+    <w:tmpl w:val="26700D1A"/>
+    <w:lvl w:ilvl="0" w:tplc="040A0001">
+      <w:start w:val="1"/>
+      <w:numFmt w:val="bullet"/>
+      <w:lvlText w:val=""/>
+      <w:lvlJc w:val="left"/>
+      <w:pPr>
+        <w:ind w:left="720" w:hanging="360"/>
+      </w:pPr>
+      <w:rPr>
+        <w:rFonts w:ascii="Symbol" w:hAnsi="Symbol" w:hint="default"/>
+      </w:rPr>
+    </w:lvl>
+    <w:lvl w:ilvl="1" w:tplc="040A0003" w:tentative="1">
+      <w:start w:val="1"/>
+      <w:numFmt w:val="bullet"/>
+      <w:lvlText w:val="o"/>
+      <w:lvlJc w:val="left"/>
+      <w:pPr>
+        <w:ind w:left="1440" w:hanging="360"/>
+      </w:pPr>
+      <w:rPr>
+        <w:rFonts w:ascii="Courier New" w:hAnsi="Courier New" w:hint="default"/>
+      </w:rPr>
+    </w:lvl>
+    <w:lvl w:ilvl="2" w:tplc="040A0005" w:tentative="1">
+      <w:start w:val="1"/>
+      <w:numFmt w:val="bullet"/>
+      <w:lvlText w:val=""/>
+      <w:lvlJc w:val="left"/>
+      <w:pPr>
+        <w:ind w:left="2160" w:hanging="360"/>
+      </w:pPr>
+      <w:rPr>
+        <w:rFonts w:ascii="Wingdings" w:hAnsi="Wingdings" w:hint="default"/>
+      </w:rPr>
+    </w:lvl>
+    <w:lvl w:ilvl="3" w:tplc="040A0001" w:tentative="1">
+      <w:start w:val="1"/>
+      <w:numFmt w:val="bullet"/>
+      <w:lvlText w:val=""/>
+      <w:lvlJc w:val="left"/>
+      <w:pPr>
+        <w:ind w:left="2880" w:hanging="360"/>
+      </w:pPr>
+      <w:rPr>
+        <w:rFonts w:ascii="Symbol" w:hAnsi="Symbol" w:hint="default"/>
+      </w:rPr>
+    </w:lvl>
+    <w:lvl w:ilvl="4" w:tplc="040A0003" w:tentative="1">
+      <w:start w:val="1"/>
+      <w:numFmt w:val="bullet"/>
+      <w:lvlText w:val="o"/>
+      <w:lvlJc w:val="left"/>
+      <w:pPr>
+        <w:ind w:left="3600" w:hanging="360"/>
+      </w:pPr>
+      <w:rPr>
+        <w:rFonts w:ascii="Courier New" w:hAnsi="Courier New" w:hint="default"/>
+      </w:rPr>
+    </w:lvl>
+    <w:lvl w:ilvl="5" w:tplc="040A0005" w:tentative="1">
+      <w:start w:val="1"/>
+      <w:numFmt w:val="bullet"/>
+      <w:lvlText w:val=""/>
+      <w:lvlJc w:val="left"/>
+      <w:pPr>
+        <w:ind w:left="4320" w:hanging="360"/>
+      </w:pPr>
+      <w:rPr>
+        <w:rFonts w:ascii="Wingdings" w:hAnsi="Wingdings" w:hint="default"/>
+      </w:rPr>
+    </w:lvl>
+    <w:lvl w:ilvl="6" w:tplc="040A0001" w:tentative="1">
+      <w:start w:val="1"/>
+      <w:numFmt w:val="bullet"/>
+      <w:lvlText w:val=""/>
+      <w:lvlJc w:val="left"/>
+      <w:pPr>
+        <w:ind w:left="5040" w:hanging="360"/>
+      </w:pPr>
+      <w:rPr>
+        <w:rFonts w:ascii="Symbol" w:hAnsi="Symbol" w:hint="default"/>
+      </w:rPr>
+    </w:lvl>
+    <w:lvl w:ilvl="7" w:tplc="040A0003" w:tentative="1">
+      <w:start w:val="1"/>
+      <w:numFmt w:val="bullet"/>
+      <w:lvlText w:val="o"/>
+      <w:lvlJc w:val="left"/>
+      <w:pPr>
+        <w:ind w:left="5760" w:hanging="360"/>
+      </w:pPr>
+      <w:rPr>
+        <w:rFonts w:ascii="Courier New" w:hAnsi="Courier New" w:hint="default"/>
+      </w:rPr>
+    </w:lvl>
+    <w:lvl w:ilvl="8" w:tplc="040A0005" w:tentative="1">
+      <w:start w:val="1"/>
+      <w:numFmt w:val="bullet"/>
+      <w:lvlText w:val=""/>
+      <w:lvlJc w:val="left"/>
+      <w:pPr>
+        <w:ind w:left="6480" w:hanging="360"/>
+      </w:pPr>
+      <w:rPr>
+        <w:rFonts w:ascii="Wingdings" w:hAnsi="Wingdings" w:hint="default"/>
+      </w:rPr>
+    </w:lvl>
+  </w:abstractNum>
+  <w:abstractNum w:abstractNumId="6" w15:restartNumberingAfterBreak="0">
     <w:nsid w:val="7A100932"/>
     <w:multiLevelType w:val="hybridMultilevel"/>
     <w:tmpl w:val="5F1AE360"/>
@@ -256,11 +2255,142 @@
       </w:pPr>
     </w:lvl>
   </w:abstractNum>
+  <w:abstractNum w:abstractNumId="7" w15:restartNumberingAfterBreak="0">
+    <w:nsid w:val="7E706BF7"/>
+    <w:multiLevelType w:val="hybridMultilevel"/>
+    <w:tmpl w:val="624EC5AC"/>
+    <w:lvl w:ilvl="0" w:tplc="040A0001">
+      <w:start w:val="1"/>
+      <w:numFmt w:val="bullet"/>
+      <w:lvlText w:val=""/>
+      <w:lvlJc w:val="left"/>
+      <w:pPr>
+        <w:ind w:left="720" w:hanging="360"/>
+      </w:pPr>
+      <w:rPr>
+        <w:rFonts w:ascii="Symbol" w:hAnsi="Symbol" w:hint="default"/>
+      </w:rPr>
+    </w:lvl>
+    <w:lvl w:ilvl="1" w:tplc="040A0003" w:tentative="1">
+      <w:start w:val="1"/>
+      <w:numFmt w:val="bullet"/>
+      <w:lvlText w:val="o"/>
+      <w:lvlJc w:val="left"/>
+      <w:pPr>
+        <w:ind w:left="1440" w:hanging="360"/>
+      </w:pPr>
+      <w:rPr>
+        <w:rFonts w:ascii="Courier New" w:hAnsi="Courier New" w:hint="default"/>
+      </w:rPr>
+    </w:lvl>
+    <w:lvl w:ilvl="2" w:tplc="040A0005" w:tentative="1">
+      <w:start w:val="1"/>
+      <w:numFmt w:val="bullet"/>
+      <w:lvlText w:val=""/>
+      <w:lvlJc w:val="left"/>
+      <w:pPr>
+        <w:ind w:left="2160" w:hanging="360"/>
+      </w:pPr>
+      <w:rPr>
+        <w:rFonts w:ascii="Wingdings" w:hAnsi="Wingdings" w:hint="default"/>
+      </w:rPr>
+    </w:lvl>
+    <w:lvl w:ilvl="3" w:tplc="040A0001" w:tentative="1">
+      <w:start w:val="1"/>
+      <w:numFmt w:val="bullet"/>
+      <w:lvlText w:val=""/>
+      <w:lvlJc w:val="left"/>
+      <w:pPr>
+        <w:ind w:left="2880" w:hanging="360"/>
+      </w:pPr>
+      <w:rPr>
+        <w:rFonts w:ascii="Symbol" w:hAnsi="Symbol" w:hint="default"/>
+      </w:rPr>
+    </w:lvl>
+    <w:lvl w:ilvl="4" w:tplc="040A0003" w:tentative="1">
+      <w:start w:val="1"/>
+      <w:numFmt w:val="bullet"/>
+      <w:lvlText w:val="o"/>
+      <w:lvlJc w:val="left"/>
+      <w:pPr>
+        <w:ind w:left="3600" w:hanging="360"/>
+      </w:pPr>
+      <w:rPr>
+        <w:rFonts w:ascii="Courier New" w:hAnsi="Courier New" w:hint="default"/>
+      </w:rPr>
+    </w:lvl>
+    <w:lvl w:ilvl="5" w:tplc="040A0005" w:tentative="1">
+      <w:start w:val="1"/>
+      <w:numFmt w:val="bullet"/>
+      <w:lvlText w:val=""/>
+      <w:lvlJc w:val="left"/>
+      <w:pPr>
+        <w:ind w:left="4320" w:hanging="360"/>
+      </w:pPr>
+      <w:rPr>
+        <w:rFonts w:ascii="Wingdings" w:hAnsi="Wingdings" w:hint="default"/>
+      </w:rPr>
+    </w:lvl>
+    <w:lvl w:ilvl="6" w:tplc="040A0001" w:tentative="1">
+      <w:start w:val="1"/>
+      <w:numFmt w:val="bullet"/>
+      <w:lvlText w:val=""/>
+      <w:lvlJc w:val="left"/>
+      <w:pPr>
+        <w:ind w:left="5040" w:hanging="360"/>
+      </w:pPr>
+      <w:rPr>
+        <w:rFonts w:ascii="Symbol" w:hAnsi="Symbol" w:hint="default"/>
+      </w:rPr>
+    </w:lvl>
+    <w:lvl w:ilvl="7" w:tplc="040A0003" w:tentative="1">
+      <w:start w:val="1"/>
+      <w:numFmt w:val="bullet"/>
+      <w:lvlText w:val="o"/>
+      <w:lvlJc w:val="left"/>
+      <w:pPr>
+        <w:ind w:left="5760" w:hanging="360"/>
+      </w:pPr>
+      <w:rPr>
+        <w:rFonts w:ascii="Courier New" w:hAnsi="Courier New" w:hint="default"/>
+      </w:rPr>
+    </w:lvl>
+    <w:lvl w:ilvl="8" w:tplc="040A0005" w:tentative="1">
+      <w:start w:val="1"/>
+      <w:numFmt w:val="bullet"/>
+      <w:lvlText w:val=""/>
+      <w:lvlJc w:val="left"/>
+      <w:pPr>
+        <w:ind w:left="6480" w:hanging="360"/>
+      </w:pPr>
+      <w:rPr>
+        <w:rFonts w:ascii="Wingdings" w:hAnsi="Wingdings" w:hint="default"/>
+      </w:rPr>
+    </w:lvl>
+  </w:abstractNum>
   <w:num w:numId="1">
+    <w:abstractNumId w:val="6"/>
+  </w:num>
+  <w:num w:numId="2">
+    <w:abstractNumId w:val="3"/>
+  </w:num>
+  <w:num w:numId="3">
+    <w:abstractNumId w:val="2"/>
+  </w:num>
+  <w:num w:numId="4">
+    <w:abstractNumId w:val="0"/>
+  </w:num>
+  <w:num w:numId="5">
+    <w:abstractNumId w:val="7"/>
+  </w:num>
+  <w:num w:numId="6">
     <w:abstractNumId w:val="1"/>
   </w:num>
-  <w:num w:numId="2">
-    <w:abstractNumId w:val="0"/>
+  <w:num w:numId="7">
+    <w:abstractNumId w:val="4"/>
+  </w:num>
+  <w:num w:numId="8">
+    <w:abstractNumId w:val="5"/>
   </w:num>
 </w:numbering>
 </file>

</xml_diff>